<commit_message>
fixed type on doc
</commit_message>
<xml_diff>
--- a/MODFLOW-NWT/doc/Input_instructions_AG.docx
+++ b/MODFLOW-NWT/doc/Input_instructions_AG.docx
@@ -1623,6 +1623,15 @@
           <w:rStyle w:val="Red"/>
           <w:color w:val="auto"/>
         </w:rPr>
+        <w:t>d</w:t>
+      </w:r>
+      <w:bookmarkStart w:id="0" w:name="_GoBack"/>
+      <w:bookmarkEnd w:id="0"/>
+      <w:r>
+        <w:rPr>
+          <w:rStyle w:val="Red"/>
+          <w:color w:val="auto"/>
+        </w:rPr>
         <w:t>.</w:t>
       </w:r>
     </w:p>
@@ -3789,21 +3798,7 @@
           <w:rStyle w:val="Red"/>
           <w:color w:val="auto"/>
         </w:rPr>
-        <w:t xml:space="preserve">ETDEMAND </w:t>
-      </w:r>
-      <w:r>
-        <w:rPr>
-          <w:rStyle w:val="Red"/>
-          <w:color w:val="auto"/>
-        </w:rPr>
-        <w:t xml:space="preserve">and TRIGGER </w:t>
-      </w:r>
-      <w:r>
-        <w:rPr>
-          <w:rStyle w:val="Red"/>
-          <w:color w:val="auto"/>
-        </w:rPr>
-        <w:t>cannot be used in the same simulation.</w:t>
+        <w:t>ETDEMAND and TRIGGER cannot be used in the same simulation.</w:t>
       </w:r>
     </w:p>
     <w:p>
@@ -3852,51 +3847,7 @@
           <w:rStyle w:val="Red"/>
           <w:color w:val="auto"/>
         </w:rPr>
-        <w:t xml:space="preserve"> </w:t>
-      </w:r>
-      <w:r>
-        <w:rPr>
-          <w:rStyle w:val="Red"/>
-          <w:color w:val="auto"/>
-        </w:rPr>
-        <w:t>real</w:t>
-      </w:r>
-      <w:r>
-        <w:rPr>
-          <w:rStyle w:val="Red"/>
-          <w:color w:val="auto"/>
-        </w:rPr>
-        <w:t xml:space="preserve"> variable </w:t>
-      </w:r>
-      <w:r>
-        <w:rPr>
-          <w:rStyle w:val="Red"/>
-          <w:color w:val="auto"/>
-        </w:rPr>
-        <w:t>that controls the maximum change in the irrigation diversion or pumped amount between iterations</w:t>
-      </w:r>
-      <w:r>
-        <w:rPr>
-          <w:rStyle w:val="Red"/>
-          <w:color w:val="auto"/>
-        </w:rPr>
-        <w:t>.</w:t>
-      </w:r>
-      <w:r>
-        <w:rPr>
-          <w:rStyle w:val="Red"/>
-          <w:color w:val="auto"/>
-        </w:rPr>
-        <w:t xml:space="preserve"> Values between 0.5 and 10 work well.</w:t>
-      </w:r>
-      <w:bookmarkStart w:id="0" w:name="_GoBack"/>
-      <w:bookmarkEnd w:id="0"/>
-      <w:r>
-        <w:rPr>
-          <w:rStyle w:val="Red"/>
-          <w:color w:val="auto"/>
-        </w:rPr>
-        <w:t xml:space="preserve"> </w:t>
+        <w:t xml:space="preserve"> real variable that controls the maximum change in the irrigation diversion or pumped amount between iterations. Values between 0.5 and 10 work well. </w:t>
       </w:r>
     </w:p>
     <w:p>
@@ -16564,7 +16515,7 @@
 </file>
 
 <file path=customXml/itemProps1.xml><?xml version="1.0" encoding="utf-8"?>
-<ds:datastoreItem xmlns:ds="http://schemas.openxmlformats.org/officeDocument/2006/customXml" ds:itemID="{AFACD160-2761-40CD-9A11-F2F1A9ADE7A4}">
+<ds:datastoreItem xmlns:ds="http://schemas.openxmlformats.org/officeDocument/2006/customXml" ds:itemID="{54A46636-E4F1-416E-B71A-D8DBBDEEEE73}">
   <ds:schemaRefs>
     <ds:schemaRef ds:uri="http://schemas.openxmlformats.org/officeDocument/2006/bibliography"/>
   </ds:schemaRefs>

</xml_diff>